<commit_message>
Intro, background, methodology completed
</commit_message>
<xml_diff>
--- a/Case Study 2/lJiang_kRollins_dDavieauCaseStudy2_Report.docx
+++ b/Case Study 2/lJiang_kRollins_dDavieauCaseStudy2_Report.docx
@@ -172,7 +172,43 @@
         <w:t>RTLS</w:t>
       </w:r>
       <w:r>
-        <w:t xml:space="preserve"> system. Specifically, we examined their decision to remove a redundant router from the training data, and we also implemented a weighted k-Nearest Neighbors approach to supplement their conventional k-NN method.</w:t>
+        <w:t xml:space="preserve"> system. Specifically, we examined their decision to remove a redundant router from the training data, and we also implemented a weighted </w:t>
+      </w:r>
+      <w:r>
+        <w:rPr>
+          <w:i/>
+          <w:iCs/>
+        </w:rPr>
+        <w:t>k</w:t>
+      </w:r>
+      <w:r>
+        <w:t>-Nearest Neighbors</w:t>
+      </w:r>
+      <w:r>
+        <w:t xml:space="preserve"> (</w:t>
+      </w:r>
+      <w:r>
+        <w:rPr>
+          <w:i/>
+          <w:iCs/>
+        </w:rPr>
+        <w:t>k</w:t>
+      </w:r>
+      <w:r>
+        <w:t>-NN)</w:t>
+      </w:r>
+      <w:r>
+        <w:t xml:space="preserve"> approach to supplement their conventional </w:t>
+      </w:r>
+      <w:r>
+        <w:rPr>
+          <w:i/>
+          <w:iCs/>
+        </w:rPr>
+        <w:t>k</w:t>
+      </w:r>
+      <w:r>
+        <w:t>-NN method.</w:t>
       </w:r>
     </w:p>
     <w:p>
@@ -189,28 +225,35 @@
         <w:t xml:space="preserve"> found that excluding the access point with MAC address ending in </w:t>
       </w:r>
       <w:r>
-        <w:t>c0/cd (</w:t>
-      </w:r>
-      <w:r>
-        <w:t>TODO</w:t>
-      </w:r>
-      <w:r>
-        <w:t>)</w:t>
+        <w:t>c0</w:t>
       </w:r>
       <w:r>
         <w:t xml:space="preserve"> yielded better results than excluding the point ending with </w:t>
       </w:r>
       <w:r>
-        <w:t>c0/cd (</w:t>
-      </w:r>
-      <w:r>
-        <w:t>TODO</w:t>
-      </w:r>
-      <w:r>
-        <w:t>)</w:t>
-      </w:r>
-      <w:r>
-        <w:t>. Using both access points in conjunction did/did not (TODO) yield better results. We then found that a weighted k-</w:t>
+        <w:t>c</w:t>
+      </w:r>
+      <w:r>
+        <w:t>d</w:t>
+      </w:r>
+      <w:r>
+        <w:t xml:space="preserve">. Using both access points in conjunction did not yield better results. We </w:t>
+      </w:r>
+      <w:r>
+        <w:t>also</w:t>
+      </w:r>
+      <w:r>
+        <w:t xml:space="preserve"> found that a weighted </w:t>
+      </w:r>
+      <w:r>
+        <w:rPr>
+          <w:i/>
+          <w:iCs/>
+        </w:rPr>
+        <w:t>k</w:t>
+      </w:r>
+      <w:r>
+        <w:t>-</w:t>
       </w:r>
       <w:r>
         <w:t>N</w:t>
@@ -228,10 +271,10 @@
         <w:t xml:space="preserve">approach </w:t>
       </w:r>
       <w:r>
-        <w:t>did/did not (TODO) yield increased performance as opposed to a</w:t>
-      </w:r>
-      <w:r>
-        <w:t>n</w:t>
+        <w:t xml:space="preserve">did yield increased performance as opposed to </w:t>
+      </w:r>
+      <w:r>
+        <w:t>the</w:t>
       </w:r>
       <w:r>
         <w:t xml:space="preserve"> </w:t>
@@ -240,7 +283,17 @@
         <w:t>ordinary</w:t>
       </w:r>
       <w:r>
-        <w:t xml:space="preserve"> k-</w:t>
+        <w:t xml:space="preserve"> </w:t>
+      </w:r>
+      <w:r>
+        <w:rPr>
+          <w:i/>
+          <w:iCs/>
+        </w:rPr>
+        <w:t>k</w:t>
+      </w:r>
+      <w:r>
+        <w:t>-</w:t>
       </w:r>
       <w:r>
         <w:t>N</w:t>
@@ -252,7 +305,13 @@
         <w:t>N</w:t>
       </w:r>
       <w:r>
-        <w:t>eighbors method.</w:t>
+        <w:t>eighbors method</w:t>
+      </w:r>
+      <w:r>
+        <w:t>s</w:t>
+      </w:r>
+      <w:r>
+        <w:t>.</w:t>
       </w:r>
     </w:p>
     <w:p/>
@@ -270,84 +329,89 @@
     </w:p>
     <w:p/>
     <w:p>
-      <w:r>
-        <w:t xml:space="preserve">Discuss the data and </w:t>
-      </w:r>
-      <w:r>
-        <w:t xml:space="preserve">IPS </w:t>
-      </w:r>
-      <w:r>
-        <w:t>setup</w:t>
+      <w:pPr>
+        <w:ind w:firstLine="360"/>
+      </w:pPr>
+      <w:r>
+        <w:t xml:space="preserve">This analysis is built upon an RTLS system developed by researchers at the University of Mannheim; it is important to understand the setup of the system </w:t>
+      </w:r>
+      <w:r>
+        <w:t>in order to grasp the context of the predictions we will be making</w:t>
+      </w:r>
+      <w:r>
+        <w:t xml:space="preserve">. </w:t>
+      </w:r>
+      <w:r>
+        <w:t>First of all, the system was built on the first floor of a building at the university; the building has many</w:t>
+      </w:r>
+      <w:r>
+        <w:t xml:space="preserve"> internal</w:t>
+      </w:r>
+      <w:r>
+        <w:t xml:space="preserve"> rooms and walls, which </w:t>
+      </w:r>
+      <w:r>
+        <w:t xml:space="preserve">may </w:t>
+      </w:r>
+      <w:r>
+        <w:t xml:space="preserve">introduce error but also opportunity for experimentation and improvement. The 15x36 meter floor plan can be seen in Figure 1. </w:t>
+      </w:r>
+    </w:p>
+    <w:p>
+      <w:pPr>
+        <w:ind w:firstLine="360"/>
+      </w:pPr>
+      <w:r>
+        <w:t>In the design, there are 6 routers, or access points, scattered around the floor denoted by black squares. The grey circles represent “offline” data, i.e. measurements taken with hand-held devices at fixed distances of one meter apart. The offline data coming from these</w:t>
+      </w:r>
+      <w:r>
+        <w:t xml:space="preserve"> </w:t>
+      </w:r>
+      <w:r>
+        <w:t>locations provide training data which can be used to predict the location of new devices</w:t>
+      </w:r>
+      <w:r>
+        <w:t xml:space="preserve"> on this floor. The black circles denote “online” data, a set of randomly collected data points that we will use to test the RTLS system.</w:t>
+      </w:r>
+    </w:p>
+    <w:p>
+      <w:pPr>
+        <w:ind w:firstLine="360"/>
+      </w:pPr>
+      <w:r>
+        <w:t xml:space="preserve">The offline and online data provided with this system required rather extensive cleaning to get it into a usable format. This process is documented in the Nolan and Lang text, chapter 1, which we chose to follow. </w:t>
+      </w:r>
+      <w:r>
+        <w:t>Additionally, e</w:t>
+      </w:r>
+      <w:r>
+        <w:t xml:space="preserve">xtensive exploration of the data was performed in the </w:t>
+      </w:r>
+      <w:r>
+        <w:lastRenderedPageBreak/>
+        <w:t>text, which we</w:t>
+      </w:r>
+      <w:r>
+        <w:t xml:space="preserve"> followed closely as well in order to understand the structure and characteristics of the data. </w:t>
+      </w:r>
+      <w:r>
+        <w:t xml:space="preserve">For brevity we do not include all this work here, but these helpful visuals can be explored in our code base (referenced in Appendix). </w:t>
       </w:r>
     </w:p>
     <w:p/>
     <w:p>
       <w:pPr>
-        <w:pStyle w:val="ListParagraph"/>
-        <w:numPr>
-          <w:ilvl w:val="0"/>
-          <w:numId w:val="1"/>
-        </w:numPr>
-      </w:pPr>
-      <w:r>
-        <w:t>Methodology</w:t>
-      </w:r>
-    </w:p>
-    <w:p/>
-    <w:p>
-      <w:r>
-        <w:t xml:space="preserve">Discuss </w:t>
-      </w:r>
-      <w:proofErr w:type="spellStart"/>
-      <w:r>
-        <w:t>knn</w:t>
-      </w:r>
-      <w:proofErr w:type="spellEnd"/>
-      <w:r>
-        <w:t xml:space="preserve"> and weighted </w:t>
-      </w:r>
-      <w:proofErr w:type="spellStart"/>
-      <w:r>
-        <w:t>knn</w:t>
-      </w:r>
-      <w:proofErr w:type="spellEnd"/>
-      <w:r>
-        <w:t xml:space="preserve"> algorithms, metrics used, the algorithms in the context of the RTLS system</w:t>
-      </w:r>
-    </w:p>
-    <w:p/>
-    <w:p>
-      <w:pPr>
-        <w:pStyle w:val="ListParagraph"/>
-        <w:numPr>
-          <w:ilvl w:val="0"/>
-          <w:numId w:val="1"/>
-        </w:numPr>
-      </w:pPr>
-      <w:r>
-        <w:t>Results</w:t>
-      </w:r>
-    </w:p>
-    <w:p/>
-    <w:p>
-      <w:r>
-        <w:t>State findings</w:t>
-      </w:r>
-    </w:p>
-    <w:p>
-      <w:pPr>
         <w:jc w:val="center"/>
       </w:pPr>
       <w:r>
         <w:rPr>
           <w:noProof/>
         </w:rPr>
-        <w:lastRenderedPageBreak/>
         <w:drawing>
-          <wp:inline distT="0" distB="0" distL="0" distR="0" wp14:anchorId="2366E3B0" wp14:editId="27D77A6C">
-            <wp:extent cx="4342409" cy="4271554"/>
-            <wp:effectExtent l="0" t="0" r="1270" b="0"/>
-            <wp:docPr id="1" name="Picture 1" descr="A close up of a map&#10;&#10;Description automatically generated"/>
+          <wp:inline distT="0" distB="0" distL="0" distR="0" wp14:anchorId="6D089978" wp14:editId="20C172E2">
+            <wp:extent cx="3683726" cy="1961112"/>
+            <wp:effectExtent l="0" t="0" r="0" b="0"/>
+            <wp:docPr id="2" name="Picture 2" descr="A close up of a map&#10;&#10;Description automatically generated"/>
             <wp:cNvGraphicFramePr>
               <a:graphicFrameLocks xmlns:a="http://schemas.openxmlformats.org/drawingml/2006/main" noChangeAspect="1"/>
             </wp:cNvGraphicFramePr>
@@ -355,11 +419,11 @@
               <a:graphicData uri="http://schemas.openxmlformats.org/drawingml/2006/picture">
                 <pic:pic xmlns:pic="http://schemas.openxmlformats.org/drawingml/2006/picture">
                   <pic:nvPicPr>
-                    <pic:cNvPr id="1" name="Screen Shot 2020-01-20 at 3.58.42 PM.png"/>
+                    <pic:cNvPr id="2" name="Screen Shot 2020-01-20 at 11.32.09 PM.png"/>
                     <pic:cNvPicPr/>
                   </pic:nvPicPr>
                   <pic:blipFill>
-                    <a:blip r:embed="rId7">
+                    <a:blip r:embed="rId7" cstate="print">
                       <a:extLst>
                         <a:ext uri="{28A0092B-C50C-407E-A947-70E740481C1C}">
                           <a14:useLocalDpi xmlns:a14="http://schemas.microsoft.com/office/drawing/2010/main" val="0"/>
@@ -373,7 +437,7 @@
                   <pic:spPr>
                     <a:xfrm>
                       <a:off x="0" y="0"/>
-                      <a:ext cx="4359172" cy="4288043"/>
+                      <a:ext cx="3711193" cy="1975735"/>
                     </a:xfrm>
                     <a:prstGeom prst="rect">
                       <a:avLst/>
@@ -386,7 +450,808 @@
         </w:drawing>
       </w:r>
     </w:p>
+    <w:p>
+      <w:pPr>
+        <w:jc w:val="center"/>
+      </w:pPr>
+      <w:r>
+        <w:t>Figure 1. Floor Plan of the Test Environment</w:t>
+      </w:r>
+    </w:p>
+    <w:p>
+      <w:pPr>
+        <w:ind w:firstLine="360"/>
+      </w:pPr>
+    </w:p>
+    <w:p>
+      <w:pPr>
+        <w:ind w:firstLine="360"/>
+      </w:pPr>
+      <w:r>
+        <w:t xml:space="preserve">The primary aspect of the data exploration to note is that while 6 access point are depicted in the RTLS design, there were actually 7 distinct MAC addresses of routers that recorded signals. </w:t>
+      </w:r>
+      <w:r>
+        <w:t>It was found that two of these access points actually had the same x and y coordinates within the building, thus they were expected to be redundant.</w:t>
+      </w:r>
+      <w:r>
+        <w:t xml:space="preserve"> </w:t>
+      </w:r>
+      <w:r>
+        <w:t xml:space="preserve">The Nolan and Lang text chose to remove the router </w:t>
+      </w:r>
+      <w:r>
+        <w:t xml:space="preserve">address </w:t>
+      </w:r>
+      <w:r>
+        <w:t>ending with cd</w:t>
+      </w:r>
+      <w:r>
+        <w:t xml:space="preserve"> rather than the address ending in c0, presumably because there were slightly more signals recorded for the c0 access point. As seen in Figure 2, the behavior of these two routers was not equivalent with respect to orientation of the</w:t>
+      </w:r>
+      <w:r>
+        <w:t xml:space="preserve"> offline</w:t>
+      </w:r>
+      <w:r>
+        <w:t xml:space="preserve"> devices,</w:t>
+      </w:r>
+      <w:r>
+        <w:t xml:space="preserve"> </w:t>
+      </w:r>
+      <w:r>
+        <w:t>suggest</w:t>
+      </w:r>
+      <w:r>
+        <w:t>ing</w:t>
+      </w:r>
+      <w:r>
+        <w:t xml:space="preserve"> that including either router </w:t>
+      </w:r>
+      <w:r>
+        <w:t>may</w:t>
+      </w:r>
+      <w:r>
+        <w:t xml:space="preserve"> </w:t>
+      </w:r>
+      <w:r>
+        <w:t>result in</w:t>
+      </w:r>
+      <w:r>
+        <w:t xml:space="preserve"> differences in predictions. Our objective was to determine whether the correct decision was made in the textbook analysis. </w:t>
+      </w:r>
+    </w:p>
     <w:p/>
+    <w:p>
+      <w:pPr>
+        <w:jc w:val="center"/>
+      </w:pPr>
+      <w:r>
+        <w:rPr>
+          <w:noProof/>
+        </w:rPr>
+        <w:drawing>
+          <wp:inline distT="0" distB="0" distL="0" distR="0" wp14:anchorId="144BEEB2" wp14:editId="045B696B">
+            <wp:extent cx="2437189" cy="1687285"/>
+            <wp:effectExtent l="0" t="0" r="1270" b="1905"/>
+            <wp:docPr id="5" name="Picture 5" descr="A screenshot of a social media post&#10;&#10;Description automatically generated"/>
+            <wp:cNvGraphicFramePr>
+              <a:graphicFrameLocks xmlns:a="http://schemas.openxmlformats.org/drawingml/2006/main" noChangeAspect="1"/>
+            </wp:cNvGraphicFramePr>
+            <a:graphic xmlns:a="http://schemas.openxmlformats.org/drawingml/2006/main">
+              <a:graphicData uri="http://schemas.openxmlformats.org/drawingml/2006/picture">
+                <pic:pic xmlns:pic="http://schemas.openxmlformats.org/drawingml/2006/picture">
+                  <pic:nvPicPr>
+                    <pic:cNvPr id="5" name="BoxPlot c0.PNG"/>
+                    <pic:cNvPicPr/>
+                  </pic:nvPicPr>
+                  <pic:blipFill>
+                    <a:blip r:embed="rId8" cstate="print">
+                      <a:extLst>
+                        <a:ext uri="{28A0092B-C50C-407E-A947-70E740481C1C}">
+                          <a14:useLocalDpi xmlns:a14="http://schemas.microsoft.com/office/drawing/2010/main" val="0"/>
+                        </a:ext>
+                      </a:extLst>
+                    </a:blip>
+                    <a:stretch>
+                      <a:fillRect/>
+                    </a:stretch>
+                  </pic:blipFill>
+                  <pic:spPr>
+                    <a:xfrm>
+                      <a:off x="0" y="0"/>
+                      <a:ext cx="2441170" cy="1690041"/>
+                    </a:xfrm>
+                    <a:prstGeom prst="rect">
+                      <a:avLst/>
+                    </a:prstGeom>
+                  </pic:spPr>
+                </pic:pic>
+              </a:graphicData>
+            </a:graphic>
+          </wp:inline>
+        </w:drawing>
+      </w:r>
+      <w:r>
+        <w:rPr>
+          <w:noProof/>
+        </w:rPr>
+        <w:drawing>
+          <wp:inline distT="0" distB="0" distL="0" distR="0" wp14:anchorId="1483A938" wp14:editId="0AA05C1B">
+            <wp:extent cx="2437130" cy="1670151"/>
+            <wp:effectExtent l="0" t="0" r="1270" b="6350"/>
+            <wp:docPr id="6" name="Picture 6" descr="A screenshot of a cell phone&#10;&#10;Description automatically generated"/>
+            <wp:cNvGraphicFramePr>
+              <a:graphicFrameLocks xmlns:a="http://schemas.openxmlformats.org/drawingml/2006/main" noChangeAspect="1"/>
+            </wp:cNvGraphicFramePr>
+            <a:graphic xmlns:a="http://schemas.openxmlformats.org/drawingml/2006/main">
+              <a:graphicData uri="http://schemas.openxmlformats.org/drawingml/2006/picture">
+                <pic:pic xmlns:pic="http://schemas.openxmlformats.org/drawingml/2006/picture">
+                  <pic:nvPicPr>
+                    <pic:cNvPr id="6" name="BoxPlot cd.PNG"/>
+                    <pic:cNvPicPr/>
+                  </pic:nvPicPr>
+                  <pic:blipFill>
+                    <a:blip r:embed="rId9" cstate="print">
+                      <a:extLst>
+                        <a:ext uri="{28A0092B-C50C-407E-A947-70E740481C1C}">
+                          <a14:useLocalDpi xmlns:a14="http://schemas.microsoft.com/office/drawing/2010/main" val="0"/>
+                        </a:ext>
+                      </a:extLst>
+                    </a:blip>
+                    <a:stretch>
+                      <a:fillRect/>
+                    </a:stretch>
+                  </pic:blipFill>
+                  <pic:spPr>
+                    <a:xfrm>
+                      <a:off x="0" y="0"/>
+                      <a:ext cx="2446070" cy="1676277"/>
+                    </a:xfrm>
+                    <a:prstGeom prst="rect">
+                      <a:avLst/>
+                    </a:prstGeom>
+                  </pic:spPr>
+                </pic:pic>
+              </a:graphicData>
+            </a:graphic>
+          </wp:inline>
+        </w:drawing>
+      </w:r>
+    </w:p>
+    <w:p>
+      <w:pPr>
+        <w:jc w:val="center"/>
+      </w:pPr>
+      <w:r>
+        <w:t>Figure 2. Orientation vs. Signal Strength for c0</w:t>
+      </w:r>
+      <w:r>
+        <w:t xml:space="preserve"> (left)</w:t>
+      </w:r>
+      <w:r>
+        <w:t xml:space="preserve"> and cd</w:t>
+      </w:r>
+      <w:r>
+        <w:t xml:space="preserve"> (right)</w:t>
+      </w:r>
+      <w:r>
+        <w:t xml:space="preserve"> MAC addresses</w:t>
+      </w:r>
+    </w:p>
+    <w:p/>
+    <w:p>
+      <w:pPr>
+        <w:pStyle w:val="ListParagraph"/>
+        <w:numPr>
+          <w:ilvl w:val="0"/>
+          <w:numId w:val="1"/>
+        </w:numPr>
+      </w:pPr>
+      <w:r>
+        <w:t>Methodology</w:t>
+      </w:r>
+    </w:p>
+    <w:p/>
+    <w:p>
+      <w:pPr>
+        <w:ind w:firstLine="360"/>
+      </w:pPr>
+      <w:r>
+        <w:t xml:space="preserve">The primary method we used to determine which access point(s) to include was the </w:t>
+      </w:r>
+      <w:r>
+        <w:rPr>
+          <w:i/>
+          <w:iCs/>
+        </w:rPr>
+        <w:t>k</w:t>
+      </w:r>
+      <w:r>
+        <w:t>-Nearest Neighbors (</w:t>
+      </w:r>
+      <w:r>
+        <w:rPr>
+          <w:i/>
+          <w:iCs/>
+        </w:rPr>
+        <w:t>k</w:t>
+      </w:r>
+      <w:r>
+        <w:t xml:space="preserve">-NN) algorithm. </w:t>
+      </w:r>
+      <w:r>
+        <w:t xml:space="preserve">In this method, the </w:t>
+      </w:r>
+      <w:r>
+        <w:rPr>
+          <w:i/>
+          <w:iCs/>
+        </w:rPr>
+        <w:t>k</w:t>
+      </w:r>
+      <w:r>
+        <w:t xml:space="preserve"> nearest training points are found for each point in the test set, </w:t>
+      </w:r>
+      <w:r>
+        <w:t>whose values are averaged to</w:t>
+      </w:r>
+      <w:r>
+        <w:t xml:space="preserve"> predict the</w:t>
+      </w:r>
+      <w:r>
+        <w:t xml:space="preserve"> value of the test data point</w:t>
+      </w:r>
+      <w:r>
+        <w:t>.</w:t>
+      </w:r>
+      <w:r>
+        <w:t xml:space="preserve"> </w:t>
+      </w:r>
+      <w:r>
+        <w:t xml:space="preserve">In our context, we used Euclidean distance (the typical straight-line </w:t>
+      </w:r>
+      <w:r>
+        <w:t>distance</w:t>
+      </w:r>
+      <w:r>
+        <w:t>)</w:t>
+      </w:r>
+      <w:r>
+        <w:t xml:space="preserve"> to measure the </w:t>
+      </w:r>
+      <w:r>
+        <w:lastRenderedPageBreak/>
+        <w:t>similarity</w:t>
+      </w:r>
+      <w:r>
+        <w:t xml:space="preserve"> between the 6 or 7 signal strengths of an online point to the 6 or 7 signal strengths recorded for the offline points. </w:t>
+      </w:r>
+      <w:r>
+        <w:t xml:space="preserve">Then the </w:t>
+      </w:r>
+      <w:r>
+        <w:t xml:space="preserve">known (x, y) </w:t>
+      </w:r>
+      <w:r>
+        <w:t xml:space="preserve">locations of those closest </w:t>
+      </w:r>
+      <w:r>
+        <w:rPr>
+          <w:i/>
+          <w:iCs/>
+        </w:rPr>
+        <w:t>k</w:t>
+      </w:r>
+      <w:r>
+        <w:t xml:space="preserve"> </w:t>
+      </w:r>
+      <w:r>
+        <w:t>neighbors</w:t>
+      </w:r>
+      <w:r>
+        <w:t xml:space="preserve"> were averaged to predict the location of the online device. </w:t>
+      </w:r>
+    </w:p>
+    <w:p>
+      <w:pPr>
+        <w:ind w:firstLine="360"/>
+      </w:pPr>
+      <w:r>
+        <w:t xml:space="preserve">The value </w:t>
+      </w:r>
+      <w:r>
+        <w:rPr>
+          <w:i/>
+          <w:iCs/>
+        </w:rPr>
+        <w:t>k</w:t>
+      </w:r>
+      <w:r>
+        <w:t xml:space="preserve"> can be tuned to reduce overfitting or underfitting problems. </w:t>
+      </w:r>
+      <w:r>
+        <w:t>To</w:t>
+      </w:r>
+      <w:r>
+        <w:t xml:space="preserve"> determine the optimal value</w:t>
+      </w:r>
+      <w:r>
+        <w:t xml:space="preserve"> of</w:t>
+      </w:r>
+      <w:r>
+        <w:t xml:space="preserve"> </w:t>
+      </w:r>
+      <w:r>
+        <w:rPr>
+          <w:i/>
+          <w:iCs/>
+        </w:rPr>
+        <w:t xml:space="preserve">k </w:t>
+      </w:r>
+      <w:r>
+        <w:t xml:space="preserve">for our algorithm, we used the Mean Squared Error (MSE) metric to measure the error between the actual and predicted locations. </w:t>
+      </w:r>
+      <w:r>
+        <w:t xml:space="preserve">Figure 3 depicts the difference between the actual online points (black circles) and their predicted locations (asterisks) for </w:t>
+      </w:r>
+      <w:r>
+        <w:rPr>
+          <w:i/>
+          <w:iCs/>
+        </w:rPr>
+        <w:t>k</w:t>
+      </w:r>
+      <w:r>
+        <w:t xml:space="preserve">=1 and </w:t>
+      </w:r>
+      <w:r>
+        <w:rPr>
+          <w:i/>
+          <w:iCs/>
+        </w:rPr>
+        <w:t>k</w:t>
+      </w:r>
+      <w:r>
+        <w:t xml:space="preserve">=3. </w:t>
+      </w:r>
+      <w:r>
+        <w:t xml:space="preserve">When </w:t>
+      </w:r>
+      <w:r>
+        <w:rPr>
+          <w:i/>
+          <w:iCs/>
+        </w:rPr>
+        <w:t>k</w:t>
+      </w:r>
+      <w:r>
+        <w:t xml:space="preserve"> is only 1, </w:t>
+      </w:r>
+      <w:r>
+        <w:t xml:space="preserve">the predicted location of an online point is </w:t>
+      </w:r>
+      <w:r>
+        <w:t>simply predicted to be</w:t>
+      </w:r>
+      <w:r>
+        <w:t xml:space="preserve"> the location of the closest offline point. As seen on the left, this results in overfitting</w:t>
+      </w:r>
+      <w:r>
+        <w:t xml:space="preserve">, as many of the errors (red lines) are very large. The error was substantially reduced by simply increasing </w:t>
+      </w:r>
+      <w:r>
+        <w:rPr>
+          <w:i/>
+          <w:iCs/>
+        </w:rPr>
+        <w:t>k</w:t>
+      </w:r>
+      <w:r>
+        <w:t xml:space="preserve"> to 3, as seen on the right.</w:t>
+      </w:r>
+    </w:p>
+    <w:p>
+      <w:pPr>
+        <w:ind w:firstLine="360"/>
+      </w:pPr>
+    </w:p>
+    <w:p>
+      <w:pPr>
+        <w:ind w:firstLine="360"/>
+        <w:jc w:val="center"/>
+      </w:pPr>
+      <w:r>
+        <w:rPr>
+          <w:noProof/>
+        </w:rPr>
+        <w:drawing>
+          <wp:inline distT="0" distB="0" distL="0" distR="0" wp14:anchorId="1B449409" wp14:editId="1F6FDB7A">
+            <wp:extent cx="2558143" cy="2267346"/>
+            <wp:effectExtent l="0" t="0" r="0" b="6350"/>
+            <wp:docPr id="7" name="Picture 7" descr="A close up of a map&#10;&#10;Description automatically generated"/>
+            <wp:cNvGraphicFramePr>
+              <a:graphicFrameLocks xmlns:a="http://schemas.openxmlformats.org/drawingml/2006/main" noChangeAspect="1"/>
+            </wp:cNvGraphicFramePr>
+            <a:graphic xmlns:a="http://schemas.openxmlformats.org/drawingml/2006/main">
+              <a:graphicData uri="http://schemas.openxmlformats.org/drawingml/2006/picture">
+                <pic:pic xmlns:pic="http://schemas.openxmlformats.org/drawingml/2006/picture">
+                  <pic:nvPicPr>
+                    <pic:cNvPr id="7" name="Screen Shot 2020-01-21 at 11.38.13 AM.png"/>
+                    <pic:cNvPicPr/>
+                  </pic:nvPicPr>
+                  <pic:blipFill>
+                    <a:blip r:embed="rId10" cstate="print">
+                      <a:extLst>
+                        <a:ext uri="{28A0092B-C50C-407E-A947-70E740481C1C}">
+                          <a14:useLocalDpi xmlns:a14="http://schemas.microsoft.com/office/drawing/2010/main" val="0"/>
+                        </a:ext>
+                      </a:extLst>
+                    </a:blip>
+                    <a:stretch>
+                      <a:fillRect/>
+                    </a:stretch>
+                  </pic:blipFill>
+                  <pic:spPr>
+                    <a:xfrm>
+                      <a:off x="0" y="0"/>
+                      <a:ext cx="2564821" cy="2273265"/>
+                    </a:xfrm>
+                    <a:prstGeom prst="rect">
+                      <a:avLst/>
+                    </a:prstGeom>
+                  </pic:spPr>
+                </pic:pic>
+              </a:graphicData>
+            </a:graphic>
+          </wp:inline>
+        </w:drawing>
+      </w:r>
+      <w:r>
+        <w:rPr>
+          <w:noProof/>
+        </w:rPr>
+        <w:drawing>
+          <wp:inline distT="0" distB="0" distL="0" distR="0" wp14:anchorId="1288498F" wp14:editId="17394520">
+            <wp:extent cx="2579914" cy="2300975"/>
+            <wp:effectExtent l="0" t="0" r="0" b="0"/>
+            <wp:docPr id="8" name="Picture 8" descr="A close up of a map&#10;&#10;Description automatically generated"/>
+            <wp:cNvGraphicFramePr>
+              <a:graphicFrameLocks xmlns:a="http://schemas.openxmlformats.org/drawingml/2006/main" noChangeAspect="1"/>
+            </wp:cNvGraphicFramePr>
+            <a:graphic xmlns:a="http://schemas.openxmlformats.org/drawingml/2006/main">
+              <a:graphicData uri="http://schemas.openxmlformats.org/drawingml/2006/picture">
+                <pic:pic xmlns:pic="http://schemas.openxmlformats.org/drawingml/2006/picture">
+                  <pic:nvPicPr>
+                    <pic:cNvPr id="8" name="Screen Shot 2020-01-21 at 11.38.22 AM.png"/>
+                    <pic:cNvPicPr/>
+                  </pic:nvPicPr>
+                  <pic:blipFill>
+                    <a:blip r:embed="rId11" cstate="print">
+                      <a:extLst>
+                        <a:ext uri="{28A0092B-C50C-407E-A947-70E740481C1C}">
+                          <a14:useLocalDpi xmlns:a14="http://schemas.microsoft.com/office/drawing/2010/main" val="0"/>
+                        </a:ext>
+                      </a:extLst>
+                    </a:blip>
+                    <a:stretch>
+                      <a:fillRect/>
+                    </a:stretch>
+                  </pic:blipFill>
+                  <pic:spPr>
+                    <a:xfrm>
+                      <a:off x="0" y="0"/>
+                      <a:ext cx="2588629" cy="2308748"/>
+                    </a:xfrm>
+                    <a:prstGeom prst="rect">
+                      <a:avLst/>
+                    </a:prstGeom>
+                  </pic:spPr>
+                </pic:pic>
+              </a:graphicData>
+            </a:graphic>
+          </wp:inline>
+        </w:drawing>
+      </w:r>
+    </w:p>
+    <w:p>
+      <w:pPr>
+        <w:ind w:firstLine="360"/>
+        <w:jc w:val="center"/>
+      </w:pPr>
+      <w:r>
+        <w:t xml:space="preserve">Figure 3. Actual vs. Predicted Locations for </w:t>
+      </w:r>
+      <w:r>
+        <w:rPr>
+          <w:i/>
+          <w:iCs/>
+        </w:rPr>
+        <w:t>k</w:t>
+      </w:r>
+      <w:r>
+        <w:t xml:space="preserve">=1 (left) and </w:t>
+      </w:r>
+      <w:r>
+        <w:rPr>
+          <w:i/>
+          <w:iCs/>
+        </w:rPr>
+        <w:t>k</w:t>
+      </w:r>
+      <w:r>
+        <w:t>=3 (right)</w:t>
+      </w:r>
+    </w:p>
+    <w:p/>
+    <w:p>
+      <w:pPr>
+        <w:ind w:firstLine="360"/>
+      </w:pPr>
+      <w:r>
+        <w:t xml:space="preserve">Additionally, we used 11-fold cross validation in conjunction with the MSE to determine the optimal </w:t>
+      </w:r>
+      <w:r>
+        <w:rPr>
+          <w:i/>
+          <w:iCs/>
+        </w:rPr>
+        <w:t>k</w:t>
+      </w:r>
+      <w:r>
+        <w:t xml:space="preserve"> while excluding the c0 address, excluding the cd address, and </w:t>
+      </w:r>
+      <w:r>
+        <w:t>preserving</w:t>
+      </w:r>
+      <w:r>
+        <w:t xml:space="preserve"> both. After comparing the performance of these models, we implemented a weighted </w:t>
+      </w:r>
+      <w:r>
+        <w:rPr>
+          <w:i/>
+          <w:iCs/>
+        </w:rPr>
+        <w:t>k</w:t>
+      </w:r>
+      <w:r>
+        <w:t>-Nearest Neighbors algorithm to try with the best combination of access points.</w:t>
+      </w:r>
+      <w:r>
+        <w:t xml:space="preserve"> The weighted </w:t>
+      </w:r>
+      <w:r>
+        <w:rPr>
+          <w:i/>
+          <w:iCs/>
+        </w:rPr>
+        <w:t>k</w:t>
+      </w:r>
+      <w:r>
+        <w:t xml:space="preserve">-NN uses the same concept as normal </w:t>
+      </w:r>
+      <w:r>
+        <w:rPr>
+          <w:i/>
+          <w:iCs/>
+        </w:rPr>
+        <w:t>k</w:t>
+      </w:r>
+      <w:r>
+        <w:t>-NN, but instead of each neighbor having equal “voting” power, the neighbors have weight</w:t>
+      </w:r>
+      <w:r>
+        <w:t>s</w:t>
+      </w:r>
+      <w:r>
+        <w:t xml:space="preserve"> </w:t>
+      </w:r>
+      <w:r>
+        <w:t>inversely proportional to their distance</w:t>
+      </w:r>
+      <w:r>
+        <w:t xml:space="preserve"> (in signal strength)</w:t>
+      </w:r>
+      <w:r>
+        <w:t xml:space="preserve"> from</w:t>
+      </w:r>
+      <w:r>
+        <w:t xml:space="preserve"> the point being predicted. In this way, we still incorporate </w:t>
+      </w:r>
+      <w:r>
+        <w:t>information</w:t>
+      </w:r>
+      <w:r>
+        <w:t xml:space="preserve"> from all of the </w:t>
+      </w:r>
+      <w:r>
+        <w:rPr>
+          <w:i/>
+          <w:iCs/>
+        </w:rPr>
+        <w:t>k</w:t>
+      </w:r>
+      <w:r>
+        <w:t xml:space="preserve"> closest points, but the closer points will have more influence. For this method we used the formula</w:t>
+      </w:r>
+    </w:p>
+    <w:p>
+      <w:pPr>
+        <w:jc w:val="center"/>
+      </w:pPr>
+      <w:r>
+        <w:rPr>
+          <w:noProof/>
+        </w:rPr>
+        <w:drawing>
+          <wp:inline distT="0" distB="0" distL="0" distR="0" wp14:anchorId="12C41EDD" wp14:editId="133AB33A">
+            <wp:extent cx="952501" cy="544286"/>
+            <wp:effectExtent l="0" t="0" r="0" b="1905"/>
+            <wp:docPr id="9" name="Picture 9" descr="A close up of a logo&#10;&#10;Description automatically generated"/>
+            <wp:cNvGraphicFramePr>
+              <a:graphicFrameLocks xmlns:a="http://schemas.openxmlformats.org/drawingml/2006/main" noChangeAspect="1"/>
+            </wp:cNvGraphicFramePr>
+            <a:graphic xmlns:a="http://schemas.openxmlformats.org/drawingml/2006/main">
+              <a:graphicData uri="http://schemas.openxmlformats.org/drawingml/2006/picture">
+                <pic:pic xmlns:pic="http://schemas.openxmlformats.org/drawingml/2006/picture">
+                  <pic:nvPicPr>
+                    <pic:cNvPr id="9" name="Screen Shot 2020-01-21 at 1.09.10 PM.png"/>
+                    <pic:cNvPicPr/>
+                  </pic:nvPicPr>
+                  <pic:blipFill>
+                    <a:blip r:embed="rId12" cstate="print">
+                      <a:extLst>
+                        <a:ext uri="{28A0092B-C50C-407E-A947-70E740481C1C}">
+                          <a14:useLocalDpi xmlns:a14="http://schemas.microsoft.com/office/drawing/2010/main" val="0"/>
+                        </a:ext>
+                      </a:extLst>
+                    </a:blip>
+                    <a:stretch>
+                      <a:fillRect/>
+                    </a:stretch>
+                  </pic:blipFill>
+                  <pic:spPr>
+                    <a:xfrm>
+                      <a:off x="0" y="0"/>
+                      <a:ext cx="977248" cy="558427"/>
+                    </a:xfrm>
+                    <a:prstGeom prst="rect">
+                      <a:avLst/>
+                    </a:prstGeom>
+                  </pic:spPr>
+                </pic:pic>
+              </a:graphicData>
+            </a:graphic>
+          </wp:inline>
+        </w:drawing>
+      </w:r>
+    </w:p>
+    <w:p>
+      <w:pPr>
+        <w:rPr>
+          <w:rFonts w:eastAsiaTheme="minorEastAsia"/>
+        </w:rPr>
+      </w:pPr>
+      <w:r>
+        <w:t xml:space="preserve">for the weights, as suggested in the Nolan and Lang text. </w:t>
+      </w:r>
+    </w:p>
+    <w:p>
+      <w:pPr>
+        <w:rPr>
+          <w:rFonts w:eastAsiaTheme="minorEastAsia"/>
+        </w:rPr>
+      </w:pPr>
+    </w:p>
+    <w:p>
+      <w:pPr>
+        <w:pStyle w:val="ListParagraph"/>
+        <w:numPr>
+          <w:ilvl w:val="0"/>
+          <w:numId w:val="1"/>
+        </w:numPr>
+      </w:pPr>
+      <w:r>
+        <w:t>Results</w:t>
+      </w:r>
+    </w:p>
+    <w:p/>
+    <w:p>
+      <w:r>
+        <w:t xml:space="preserve">TODO </w:t>
+      </w:r>
+      <w:r>
+        <w:t>State findings</w:t>
+      </w:r>
+    </w:p>
+    <w:p/>
+    <w:p>
+      <w:pPr>
+        <w:jc w:val="center"/>
+      </w:pPr>
+    </w:p>
+    <w:p>
+      <w:pPr>
+        <w:jc w:val="center"/>
+      </w:pPr>
+      <w:r>
+        <w:rPr>
+          <w:noProof/>
+        </w:rPr>
+        <w:drawing>
+          <wp:inline distT="0" distB="0" distL="0" distR="0" wp14:anchorId="6EE4BE9B" wp14:editId="15088BA5">
+            <wp:extent cx="5250815" cy="5164023"/>
+            <wp:effectExtent l="0" t="0" r="0" b="5080"/>
+            <wp:docPr id="4" name="Picture 4" descr="A picture containing text&#10;&#10;Description automatically generated"/>
+            <wp:cNvGraphicFramePr>
+              <a:graphicFrameLocks xmlns:a="http://schemas.openxmlformats.org/drawingml/2006/main" noChangeAspect="1"/>
+            </wp:cNvGraphicFramePr>
+            <a:graphic xmlns:a="http://schemas.openxmlformats.org/drawingml/2006/main">
+              <a:graphicData uri="http://schemas.openxmlformats.org/drawingml/2006/picture">
+                <pic:pic xmlns:pic="http://schemas.openxmlformats.org/drawingml/2006/picture">
+                  <pic:nvPicPr>
+                    <pic:cNvPr id="4" name="Screen Shot 2020-01-20 at 10.59.00 PM.png"/>
+                    <pic:cNvPicPr/>
+                  </pic:nvPicPr>
+                  <pic:blipFill rotWithShape="1">
+                    <a:blip r:embed="rId13">
+                      <a:extLst>
+                        <a:ext uri="{28A0092B-C50C-407E-A947-70E740481C1C}">
+                          <a14:useLocalDpi xmlns:a14="http://schemas.microsoft.com/office/drawing/2010/main" val="0"/>
+                        </a:ext>
+                      </a:extLst>
+                    </a:blip>
+                    <a:srcRect t="3183"/>
+                    <a:stretch/>
+                  </pic:blipFill>
+                  <pic:spPr bwMode="auto">
+                    <a:xfrm>
+                      <a:off x="0" y="0"/>
+                      <a:ext cx="5274910" cy="5187720"/>
+                    </a:xfrm>
+                    <a:prstGeom prst="rect">
+                      <a:avLst/>
+                    </a:prstGeom>
+                    <a:ln>
+                      <a:noFill/>
+                    </a:ln>
+                    <a:extLst>
+                      <a:ext uri="{53640926-AAD7-44D8-BBD7-CCE9431645EC}">
+                        <a14:shadowObscured xmlns:a14="http://schemas.microsoft.com/office/drawing/2010/main"/>
+                      </a:ext>
+                    </a:extLst>
+                  </pic:spPr>
+                </pic:pic>
+              </a:graphicData>
+            </a:graphic>
+          </wp:inline>
+        </w:drawing>
+      </w:r>
+    </w:p>
+    <w:p>
+      <w:pPr>
+        <w:jc w:val="center"/>
+      </w:pPr>
+      <w:r>
+        <w:t xml:space="preserve">Figure </w:t>
+      </w:r>
+      <w:r>
+        <w:t>4</w:t>
+      </w:r>
+      <w:r>
+        <w:t>. Comparison of Learning Curves across Models</w:t>
+      </w:r>
+    </w:p>
+    <w:p/>
+    <w:p/>
+    <w:p/>
+    <w:p/>
+    <w:p>
+      <w:pPr>
+        <w:jc w:val="center"/>
+      </w:pPr>
+      <w:r>
+        <w:t>Table 1. Model Comparison</w:t>
+      </w:r>
+    </w:p>
     <w:tbl>
       <w:tblPr>
         <w:tblStyle w:val="TableGrid"/>
@@ -406,6 +1271,7 @@
         <w:tc>
           <w:tcPr>
             <w:tcW w:w="2143" w:type="dxa"/>
+            <w:vAlign w:val="center"/>
           </w:tcPr>
           <w:p>
             <w:pPr>
@@ -427,6 +1293,7 @@
         <w:tc>
           <w:tcPr>
             <w:tcW w:w="2143" w:type="dxa"/>
+            <w:vAlign w:val="center"/>
           </w:tcPr>
           <w:p>
             <w:pPr>
@@ -448,6 +1315,7 @@
         <w:tc>
           <w:tcPr>
             <w:tcW w:w="2143" w:type="dxa"/>
+            <w:vAlign w:val="center"/>
           </w:tcPr>
           <w:p>
             <w:pPr>
@@ -462,7 +1330,16 @@
                 <w:b/>
                 <w:bCs/>
               </w:rPr>
-              <w:t>Optimal k</w:t>
+              <w:t xml:space="preserve">Optimal </w:t>
+            </w:r>
+            <w:r>
+              <w:rPr>
+                <w:b/>
+                <w:bCs/>
+                <w:i/>
+                <w:iCs/>
+              </w:rPr>
+              <w:t>k</w:t>
             </w:r>
           </w:p>
         </w:tc>
@@ -474,6 +1351,7 @@
         <w:tc>
           <w:tcPr>
             <w:tcW w:w="2143" w:type="dxa"/>
+            <w:vAlign w:val="center"/>
           </w:tcPr>
           <w:p>
             <w:pPr>
@@ -487,19 +1365,118 @@
         <w:tc>
           <w:tcPr>
             <w:tcW w:w="2143" w:type="dxa"/>
+            <w:vAlign w:val="center"/>
           </w:tcPr>
           <w:p>
             <w:pPr>
               <w:jc w:val="center"/>
             </w:pPr>
             <w:r>
-              <w:t>1038.5</w:t>
+              <w:t>1288.55</w:t>
             </w:r>
           </w:p>
         </w:tc>
         <w:tc>
           <w:tcPr>
             <w:tcW w:w="2143" w:type="dxa"/>
+            <w:vAlign w:val="center"/>
+          </w:tcPr>
+          <w:p>
+            <w:pPr>
+              <w:jc w:val="center"/>
+            </w:pPr>
+            <w:r>
+              <w:t>10</w:t>
+            </w:r>
+          </w:p>
+        </w:tc>
+      </w:tr>
+      <w:tr>
+        <w:trPr>
+          <w:trHeight w:val="435"/>
+        </w:trPr>
+        <w:tc>
+          <w:tcPr>
+            <w:tcW w:w="2143" w:type="dxa"/>
+            <w:vAlign w:val="center"/>
+          </w:tcPr>
+          <w:p>
+            <w:pPr>
+              <w:jc w:val="center"/>
+            </w:pPr>
+            <w:r>
+              <w:t>Excluding c0</w:t>
+            </w:r>
+          </w:p>
+        </w:tc>
+        <w:tc>
+          <w:tcPr>
+            <w:tcW w:w="2143" w:type="dxa"/>
+            <w:vAlign w:val="center"/>
+          </w:tcPr>
+          <w:p>
+            <w:pPr>
+              <w:jc w:val="center"/>
+            </w:pPr>
+            <w:r>
+              <w:t>1247.37</w:t>
+            </w:r>
+          </w:p>
+        </w:tc>
+        <w:tc>
+          <w:tcPr>
+            <w:tcW w:w="2143" w:type="dxa"/>
+            <w:vAlign w:val="center"/>
+          </w:tcPr>
+          <w:p>
+            <w:pPr>
+              <w:jc w:val="center"/>
+            </w:pPr>
+            <w:r>
+              <w:t>11</w:t>
+            </w:r>
+          </w:p>
+        </w:tc>
+      </w:tr>
+      <w:tr>
+        <w:trPr>
+          <w:trHeight w:val="435"/>
+        </w:trPr>
+        <w:tc>
+          <w:tcPr>
+            <w:tcW w:w="2143" w:type="dxa"/>
+            <w:vAlign w:val="center"/>
+          </w:tcPr>
+          <w:p>
+            <w:pPr>
+              <w:jc w:val="center"/>
+            </w:pPr>
+            <w:r>
+              <w:t>Keeping both</w:t>
+            </w:r>
+          </w:p>
+        </w:tc>
+        <w:tc>
+          <w:tcPr>
+            <w:tcW w:w="2143" w:type="dxa"/>
+            <w:vAlign w:val="center"/>
+          </w:tcPr>
+          <w:p>
+            <w:pPr>
+              <w:jc w:val="center"/>
+            </w:pPr>
+            <w:r>
+              <w:t>1428.8</w:t>
+            </w:r>
+            <w:r>
+              <w:t>9</w:t>
+            </w:r>
+          </w:p>
+        </w:tc>
+        <w:tc>
+          <w:tcPr>
+            <w:tcW w:w="2143" w:type="dxa"/>
+            <w:vAlign w:val="center"/>
           </w:tcPr>
           <w:p>
             <w:pPr>
@@ -518,83 +1495,52 @@
         <w:tc>
           <w:tcPr>
             <w:tcW w:w="2143" w:type="dxa"/>
+            <w:vAlign w:val="center"/>
           </w:tcPr>
           <w:p>
             <w:pPr>
               <w:jc w:val="center"/>
             </w:pPr>
             <w:r>
-              <w:t>Excluding c0</w:t>
+              <w:t xml:space="preserve">Weighted </w:t>
+            </w:r>
+            <w:r>
+              <w:rPr>
+                <w:i/>
+                <w:iCs/>
+              </w:rPr>
+              <w:t>k</w:t>
+            </w:r>
+            <w:r>
+              <w:t>-NN (excluding c0)</w:t>
             </w:r>
           </w:p>
         </w:tc>
         <w:tc>
           <w:tcPr>
             <w:tcW w:w="2143" w:type="dxa"/>
+            <w:vAlign w:val="center"/>
           </w:tcPr>
           <w:p>
             <w:pPr>
               <w:jc w:val="center"/>
             </w:pPr>
             <w:r>
-              <w:t>935.6</w:t>
+              <w:t>1237.72</w:t>
             </w:r>
           </w:p>
         </w:tc>
         <w:tc>
           <w:tcPr>
             <w:tcW w:w="2143" w:type="dxa"/>
+            <w:vAlign w:val="center"/>
           </w:tcPr>
           <w:p>
             <w:pPr>
               <w:jc w:val="center"/>
             </w:pPr>
             <w:r>
-              <w:t>6</w:t>
-            </w:r>
-          </w:p>
-        </w:tc>
-      </w:tr>
-      <w:tr>
-        <w:trPr>
-          <w:trHeight w:val="435"/>
-        </w:trPr>
-        <w:tc>
-          <w:tcPr>
-            <w:tcW w:w="2143" w:type="dxa"/>
-          </w:tcPr>
-          <w:p>
-            <w:pPr>
-              <w:jc w:val="center"/>
-            </w:pPr>
-            <w:r>
-              <w:t>Keeping both</w:t>
-            </w:r>
-          </w:p>
-        </w:tc>
-        <w:tc>
-          <w:tcPr>
-            <w:tcW w:w="2143" w:type="dxa"/>
-          </w:tcPr>
-          <w:p>
-            <w:pPr>
-              <w:jc w:val="center"/>
-            </w:pPr>
-            <w:r>
-              <w:t>1100</w:t>
-            </w:r>
-          </w:p>
-        </w:tc>
-        <w:tc>
-          <w:tcPr>
-            <w:tcW w:w="2143" w:type="dxa"/>
-          </w:tcPr>
-          <w:p>
-            <w:pPr>
-              <w:jc w:val="center"/>
-            </w:pPr>
-            <w:r>
-              <w:t>4</w:t>
+              <w:t>11</w:t>
             </w:r>
           </w:p>
         </w:tc>
@@ -602,26 +1548,6 @@
     </w:tbl>
     <w:p/>
     <w:p>
-      <w:r>
-        <w:t xml:space="preserve">TODO </w:t>
-      </w:r>
-      <w:r>
-        <w:t xml:space="preserve">get </w:t>
-      </w:r>
-      <w:r>
-        <w:t xml:space="preserve">weighted </w:t>
-      </w:r>
-      <w:proofErr w:type="spellStart"/>
-      <w:r>
-        <w:t>knn</w:t>
-      </w:r>
-      <w:proofErr w:type="spellEnd"/>
-      <w:r>
-        <w:t xml:space="preserve"> results</w:t>
-      </w:r>
-    </w:p>
-    <w:p/>
-    <w:p>
       <w:pPr>
         <w:pStyle w:val="ListParagraph"/>
         <w:numPr>
@@ -630,14 +1556,15 @@
         </w:numPr>
       </w:pPr>
       <w:r>
+        <w:lastRenderedPageBreak/>
         <w:t>Conclusion</w:t>
       </w:r>
     </w:p>
-    <w:p>
-      <w:bookmarkStart w:id="0" w:name="_GoBack"/>
-      <w:bookmarkEnd w:id="0"/>
-    </w:p>
-    <w:p>
+    <w:p/>
+    <w:p>
+      <w:r>
+        <w:t xml:space="preserve">TODO </w:t>
+      </w:r>
       <w:r>
         <w:t>Summarize findings and make business recommendations</w:t>
       </w:r>
@@ -700,38 +1627,46 @@
           <w:rFonts w:asciiTheme="minorHAnsi" w:hAnsiTheme="minorHAnsi" w:cstheme="minorHAnsi"/>
         </w:rPr>
       </w:pPr>
-      <w:hyperlink r:id="rId8" w:history="1">
-        <w:r>
-          <w:rPr>
-            <w:rStyle w:val="Hyperlink"/>
-            <w:rFonts w:asciiTheme="minorHAnsi" w:hAnsiTheme="minorHAnsi" w:cstheme="minorHAnsi"/>
-          </w:rPr>
-          <w:t>http://rdatasci</w:t>
-        </w:r>
-        <w:r>
-          <w:rPr>
-            <w:rStyle w:val="Hyperlink"/>
-            <w:rFonts w:asciiTheme="minorHAnsi" w:hAnsiTheme="minorHAnsi" w:cstheme="minorHAnsi"/>
-          </w:rPr>
-          <w:t>e</w:t>
-        </w:r>
-        <w:r>
-          <w:rPr>
-            <w:rStyle w:val="Hyperlink"/>
-            <w:rFonts w:asciiTheme="minorHAnsi" w:hAnsiTheme="minorHAnsi" w:cstheme="minorHAnsi"/>
-          </w:rPr>
-          <w:t>ncecases.org/</w:t>
-        </w:r>
-      </w:hyperlink>
-    </w:p>
-    <w:p>
-      <w:pPr>
-        <w:pStyle w:val="NormalWeb"/>
-        <w:shd w:val="clear" w:color="auto" w:fill="FFFFFF"/>
-        <w:rPr>
+      <w:r>
+        <w:fldChar w:fldCharType="begin"/>
+      </w:r>
+      <w:r>
+        <w:instrText xml:space="preserve"> HYPERLINK "http://rdatasciencecases.</w:instrText>
+      </w:r>
+      <w:r>
+        <w:instrText xml:space="preserve">org/" </w:instrText>
+      </w:r>
+      <w:r>
+        <w:fldChar w:fldCharType="separate"/>
+      </w:r>
+      <w:r>
+        <w:rPr>
+          <w:rStyle w:val="Hyperlink"/>
           <w:rFonts w:asciiTheme="minorHAnsi" w:hAnsiTheme="minorHAnsi" w:cstheme="minorHAnsi"/>
         </w:rPr>
-      </w:pPr>
+        <w:t>http://rdatasciencecases.org/</w:t>
+      </w:r>
+      <w:r>
+        <w:rPr>
+          <w:rStyle w:val="Hyperlink"/>
+          <w:rFonts w:asciiTheme="minorHAnsi" w:hAnsiTheme="minorHAnsi" w:cstheme="minorHAnsi"/>
+        </w:rPr>
+        <w:fldChar w:fldCharType="end"/>
+      </w:r>
+    </w:p>
+    <w:p>
+      <w:pPr>
+        <w:pStyle w:val="ListParagraph"/>
+        <w:numPr>
+          <w:ilvl w:val="0"/>
+          <w:numId w:val="3"/>
+        </w:numPr>
+      </w:pPr>
+      <w:r>
+        <w:t>TODO ask about adding more</w:t>
+      </w:r>
+      <w:bookmarkStart w:id="0" w:name="_GoBack"/>
+      <w:bookmarkEnd w:id="0"/>
     </w:p>
     <w:p/>
     <w:p>
@@ -743,7 +1678,56 @@
         </w:numPr>
       </w:pPr>
       <w:r>
-        <w:t>Appendix (?)</w:t>
+        <w:t>Appendix</w:t>
+      </w:r>
+    </w:p>
+    <w:p/>
+    <w:p>
+      <w:pPr>
+        <w:ind w:firstLine="360"/>
+      </w:pPr>
+      <w:r>
+        <w:t>Our</w:t>
+      </w:r>
+      <w:r>
+        <w:t xml:space="preserve"> full</w:t>
+      </w:r>
+      <w:r>
+        <w:t xml:space="preserve"> R code</w:t>
+      </w:r>
+      <w:r>
+        <w:t xml:space="preserve"> base</w:t>
+      </w:r>
+      <w:r>
+        <w:t xml:space="preserve"> can be found in a separately submitted </w:t>
+      </w:r>
+      <w:proofErr w:type="spellStart"/>
+      <w:r>
+        <w:t>Jupyter</w:t>
+      </w:r>
+      <w:proofErr w:type="spellEnd"/>
+      <w:r>
+        <w:t xml:space="preserve"> notebook file, </w:t>
+      </w:r>
+      <w:r>
+        <w:t>called</w:t>
+      </w:r>
+      <w:r>
+        <w:t xml:space="preserve"> </w:t>
+      </w:r>
+      <w:proofErr w:type="spellStart"/>
+      <w:r>
+        <w:t>lJiang_kRollins_dDavieau_</w:t>
+      </w:r>
+      <w:r>
+        <w:t>Code</w:t>
+      </w:r>
+      <w:r>
+        <w:t>.ipynb</w:t>
+      </w:r>
+      <w:proofErr w:type="spellEnd"/>
+      <w:r>
+        <w:t xml:space="preserve">. </w:t>
       </w:r>
     </w:p>
     <w:p/>
@@ -755,10 +1739,12 @@
       </w:pPr>
     </w:p>
     <w:sectPr>
-      <w:headerReference w:type="default" r:id="rId9"/>
+      <w:headerReference w:type="even" r:id="rId14"/>
+      <w:headerReference w:type="default" r:id="rId15"/>
       <w:pgSz w:w="12240" w:h="15840"/>
       <w:pgMar w:top="1440" w:right="1440" w:bottom="1440" w:left="1440" w:header="720" w:footer="720" w:gutter="0"/>
       <w:cols w:space="720"/>
+      <w:titlePg/>
       <w:docGrid w:linePitch="360"/>
     </w:sectPr>
   </w:body>
@@ -805,15 +1791,124 @@
 
 <file path=word/header1.xml><?xml version="1.0" encoding="utf-8"?>
 <w:hdr xmlns:wpc="http://schemas.microsoft.com/office/word/2010/wordprocessingCanvas" xmlns:cx="http://schemas.microsoft.com/office/drawing/2014/chartex" xmlns:cx1="http://schemas.microsoft.com/office/drawing/2015/9/8/chartex" xmlns:cx2="http://schemas.microsoft.com/office/drawing/2015/10/21/chartex" xmlns:cx3="http://schemas.microsoft.com/office/drawing/2016/5/9/chartex" xmlns:cx4="http://schemas.microsoft.com/office/drawing/2016/5/10/chartex" xmlns:cx5="http://schemas.microsoft.com/office/drawing/2016/5/11/chartex" xmlns:cx6="http://schemas.microsoft.com/office/drawing/2016/5/12/chartex" xmlns:cx7="http://schemas.microsoft.com/office/drawing/2016/5/13/chartex" xmlns:cx8="http://schemas.microsoft.com/office/drawing/2016/5/14/chartex" xmlns:mc="http://schemas.openxmlformats.org/markup-compatibility/2006" xmlns:aink="http://schemas.microsoft.com/office/drawing/2016/ink" xmlns:am3d="http://schemas.microsoft.com/office/drawing/2017/model3d" xmlns:o="urn:schemas-microsoft-com:office:office" xmlns:r="http://schemas.openxmlformats.org/officeDocument/2006/relationships" xmlns:m="http://schemas.openxmlformats.org/officeDocument/2006/math" xmlns:v="urn:schemas-microsoft-com:vml" xmlns:wp14="http://schemas.microsoft.com/office/word/2010/wordprocessingDrawing" xmlns:wp="http://schemas.openxmlformats.org/drawingml/2006/wordprocessingDrawing" xmlns:w10="urn:schemas-microsoft-com:office:word" xmlns:w="http://schemas.openxmlformats.org/wordprocessingml/2006/main" xmlns:w14="http://schemas.microsoft.com/office/word/2010/wordml" xmlns:w15="http://schemas.microsoft.com/office/word/2012/wordml" xmlns:w16cid="http://schemas.microsoft.com/office/word/2016/wordml/cid" xmlns:w16se="http://schemas.microsoft.com/office/word/2015/wordml/symex" xmlns:wpg="http://schemas.microsoft.com/office/word/2010/wordprocessingGroup" xmlns:wpi="http://schemas.microsoft.com/office/word/2010/wordprocessingInk" xmlns:wne="http://schemas.microsoft.com/office/word/2006/wordml" xmlns:wps="http://schemas.microsoft.com/office/word/2010/wordprocessingShape" mc:Ignorable="w14 w15 w16se w16cid wp14">
+  <w:sdt>
+    <w:sdtPr>
+      <w:rPr>
+        <w:rStyle w:val="PageNumber"/>
+      </w:rPr>
+      <w:id w:val="-1820260324"/>
+      <w:docPartObj>
+        <w:docPartGallery w:val="Page Numbers (Top of Page)"/>
+        <w:docPartUnique/>
+      </w:docPartObj>
+    </w:sdtPr>
+    <w:sdtContent>
+      <w:p>
+        <w:pPr>
+          <w:pStyle w:val="Header"/>
+          <w:framePr w:wrap="none" w:vAnchor="text" w:hAnchor="margin" w:xAlign="right" w:y="1"/>
+          <w:rPr>
+            <w:rStyle w:val="PageNumber"/>
+          </w:rPr>
+        </w:pPr>
+        <w:r>
+          <w:rPr>
+            <w:rStyle w:val="PageNumber"/>
+          </w:rPr>
+          <w:fldChar w:fldCharType="begin"/>
+        </w:r>
+        <w:r>
+          <w:rPr>
+            <w:rStyle w:val="PageNumber"/>
+          </w:rPr>
+          <w:instrText xml:space="preserve"> PAGE </w:instrText>
+        </w:r>
+        <w:r>
+          <w:rPr>
+            <w:rStyle w:val="PageNumber"/>
+          </w:rPr>
+          <w:fldChar w:fldCharType="end"/>
+        </w:r>
+      </w:p>
+    </w:sdtContent>
+  </w:sdt>
   <w:p>
     <w:pPr>
       <w:pStyle w:val="Header"/>
+      <w:ind w:right="360"/>
+    </w:pPr>
+  </w:p>
+</w:hdr>
+</file>
+
+<file path=word/header2.xml><?xml version="1.0" encoding="utf-8"?>
+<w:hdr xmlns:wpc="http://schemas.microsoft.com/office/word/2010/wordprocessingCanvas" xmlns:cx="http://schemas.microsoft.com/office/drawing/2014/chartex" xmlns:cx1="http://schemas.microsoft.com/office/drawing/2015/9/8/chartex" xmlns:cx2="http://schemas.microsoft.com/office/drawing/2015/10/21/chartex" xmlns:cx3="http://schemas.microsoft.com/office/drawing/2016/5/9/chartex" xmlns:cx4="http://schemas.microsoft.com/office/drawing/2016/5/10/chartex" xmlns:cx5="http://schemas.microsoft.com/office/drawing/2016/5/11/chartex" xmlns:cx6="http://schemas.microsoft.com/office/drawing/2016/5/12/chartex" xmlns:cx7="http://schemas.microsoft.com/office/drawing/2016/5/13/chartex" xmlns:cx8="http://schemas.microsoft.com/office/drawing/2016/5/14/chartex" xmlns:mc="http://schemas.openxmlformats.org/markup-compatibility/2006" xmlns:aink="http://schemas.microsoft.com/office/drawing/2016/ink" xmlns:am3d="http://schemas.microsoft.com/office/drawing/2017/model3d" xmlns:o="urn:schemas-microsoft-com:office:office" xmlns:r="http://schemas.openxmlformats.org/officeDocument/2006/relationships" xmlns:m="http://schemas.openxmlformats.org/officeDocument/2006/math" xmlns:v="urn:schemas-microsoft-com:vml" xmlns:wp14="http://schemas.microsoft.com/office/word/2010/wordprocessingDrawing" xmlns:wp="http://schemas.openxmlformats.org/drawingml/2006/wordprocessingDrawing" xmlns:w10="urn:schemas-microsoft-com:office:word" xmlns:w="http://schemas.openxmlformats.org/wordprocessingml/2006/main" xmlns:w14="http://schemas.microsoft.com/office/word/2010/wordml" xmlns:w15="http://schemas.microsoft.com/office/word/2012/wordml" xmlns:w16cid="http://schemas.microsoft.com/office/word/2016/wordml/cid" xmlns:w16se="http://schemas.microsoft.com/office/word/2015/wordml/symex" xmlns:wpg="http://schemas.microsoft.com/office/word/2010/wordprocessingGroup" xmlns:wpi="http://schemas.microsoft.com/office/word/2010/wordprocessingInk" xmlns:wne="http://schemas.microsoft.com/office/word/2006/wordml" xmlns:wps="http://schemas.microsoft.com/office/word/2010/wordprocessingShape" mc:Ignorable="w14 w15 w16se w16cid wp14">
+  <w:sdt>
+    <w:sdtPr>
+      <w:rPr>
+        <w:rStyle w:val="PageNumber"/>
+      </w:rPr>
+      <w:id w:val="-231079299"/>
+      <w:docPartObj>
+        <w:docPartGallery w:val="Page Numbers (Top of Page)"/>
+        <w:docPartUnique/>
+      </w:docPartObj>
+    </w:sdtPr>
+    <w:sdtEndPr>
+      <w:rPr>
+        <w:rStyle w:val="PageNumber"/>
+      </w:rPr>
+    </w:sdtEndPr>
+    <w:sdtContent>
+      <w:p>
+        <w:pPr>
+          <w:pStyle w:val="Header"/>
+          <w:framePr w:wrap="none" w:vAnchor="text" w:hAnchor="margin" w:xAlign="right" w:y="1"/>
+          <w:rPr>
+            <w:rStyle w:val="PageNumber"/>
+          </w:rPr>
+        </w:pPr>
+        <w:r>
+          <w:rPr>
+            <w:rStyle w:val="PageNumber"/>
+          </w:rPr>
+          <w:fldChar w:fldCharType="begin"/>
+        </w:r>
+        <w:r>
+          <w:rPr>
+            <w:rStyle w:val="PageNumber"/>
+          </w:rPr>
+          <w:instrText xml:space="preserve"> PAGE </w:instrText>
+        </w:r>
+        <w:r>
+          <w:rPr>
+            <w:rStyle w:val="PageNumber"/>
+          </w:rPr>
+          <w:fldChar w:fldCharType="separate"/>
+        </w:r>
+        <w:r>
+          <w:rPr>
+            <w:rStyle w:val="PageNumber"/>
+            <w:noProof/>
+          </w:rPr>
+          <w:t>2</w:t>
+        </w:r>
+        <w:r>
+          <w:rPr>
+            <w:rStyle w:val="PageNumber"/>
+          </w:rPr>
+          <w:fldChar w:fldCharType="end"/>
+        </w:r>
+      </w:p>
+    </w:sdtContent>
+  </w:sdt>
+  <w:p>
+    <w:pPr>
+      <w:pStyle w:val="Header"/>
+      <w:ind w:right="360"/>
     </w:pPr>
     <w:r>
-      <w:tab/>
-    </w:r>
-    <w:r>
-      <w:tab/>
+      <w:t xml:space="preserve">Unit 2 Case Study – </w:t>
     </w:r>
     <w:proofErr w:type="spellStart"/>
     <w:r>
@@ -822,6 +1917,9 @@
     <w:proofErr w:type="spellEnd"/>
     <w:r>
       <w:t>, Jiang, Rollins</w:t>
+    </w:r>
+    <w:r>
+      <w:t xml:space="preserve"> </w:t>
     </w:r>
   </w:p>
 </w:hdr>
@@ -1741,6 +2839,16 @@
       <w:u w:val="single"/>
     </w:rPr>
   </w:style>
+  <w:style w:type="character" w:styleId="PlaceholderText">
+    <w:name w:val="Placeholder Text"/>
+    <w:basedOn w:val="DefaultParagraphFont"/>
+    <w:uiPriority w:val="99"/>
+    <w:semiHidden/>
+    <w:rsid w:val="00970583"/>
+    <w:rPr>
+      <w:color w:val="808080"/>
+    </w:rPr>
+  </w:style>
 </w:styles>
 </file>
 

</xml_diff>